<commit_message>
Chnages Updated from CS lab
</commit_message>
<xml_diff>
--- a/documentation/Documentation.docx
+++ b/documentation/Documentation.docx
@@ -14,10 +14,7 @@
       <w:bookmarkStart w:id="0" w:name="_hxyvnja6m69v" w:colFirst="0" w:colLast="0"/>
       <w:bookmarkEnd w:id="0"/>
       <w:r>
-        <w:t xml:space="preserve"> </w:t>
-      </w:r>
-      <w:r>
-        <w:t>TRAVEL TO MAKE MEMORIES</w:t>
+        <w:t xml:space="preserve"> TRAVEL TO MAKE MEMORIES</w:t>
       </w:r>
     </w:p>
     <w:p/>
@@ -45,7 +42,7 @@
             <v:path o:extrusionok="f" gradientshapeok="t" o:connecttype="rect"/>
             <o:lock v:ext="edit" aspectratio="t"/>
           </v:shapetype>
-          <v:shape id="_x0000_i1025" type="#_x0000_t75" style="width:478pt;height:247.5pt">
+          <v:shape id="_x0000_i1025" type="#_x0000_t75" style="width:478.15pt;height:247.5pt">
             <v:imagedata r:id="rId7" o:title="logo"/>
           </v:shape>
         </w:pict>
@@ -58,7 +55,7 @@
     <w:p>
       <w:r>
         <w:pict>
-          <v:shape id="_x0000_i1031" type="#_x0000_t75" style="width:479pt;height:265pt">
+          <v:shape id="_x0000_i1026" type="#_x0000_t75" style="width:479.25pt;height:264.95pt">
             <v:imagedata r:id="rId8" o:title="losad"/>
           </v:shape>
         </w:pict>
@@ -217,27 +214,7 @@
           <w:color w:val="707070"/>
           <w:lang w:val="en-IN"/>
         </w:rPr>
-        <w:t>Travel Packages of entire south India we als</w:t>
-      </w:r>
-      <w:r>
-        <w:rPr>
-          <w:rFonts w:asciiTheme="majorHAnsi" w:hAnsiTheme="majorHAnsi" w:cstheme="majorHAnsi"/>
-          <w:bCs/>
-          <w:i/>
-          <w:color w:val="707070"/>
-          <w:lang w:val="en-IN"/>
-        </w:rPr>
-        <w:t>o provide a customization</w:t>
-      </w:r>
-      <w:r>
-        <w:rPr>
-          <w:rFonts w:asciiTheme="majorHAnsi" w:hAnsiTheme="majorHAnsi" w:cstheme="majorHAnsi"/>
-          <w:bCs/>
-          <w:i/>
-          <w:color w:val="707070"/>
-          <w:lang w:val="en-IN"/>
-        </w:rPr>
-        <w:t xml:space="preserve"> </w:t>
+        <w:t xml:space="preserve">Travel Packages of entire south India we also provide a customization </w:t>
       </w:r>
       <w:r>
         <w:rPr>
@@ -317,47 +294,7 @@
           <w:color w:val="707070"/>
           <w:lang w:val="en-IN"/>
         </w:rPr>
-        <w:t>Where the person can select</w:t>
-      </w:r>
-      <w:r>
-        <w:rPr>
-          <w:rFonts w:asciiTheme="majorHAnsi" w:hAnsiTheme="majorHAnsi" w:cstheme="majorHAnsi"/>
-          <w:bCs/>
-          <w:i/>
-          <w:color w:val="707070"/>
-          <w:lang w:val="en-IN"/>
-        </w:rPr>
-        <w:t xml:space="preserve"> the number of people, days and</w:t>
-      </w:r>
-      <w:r>
-        <w:rPr>
-          <w:rFonts w:asciiTheme="majorHAnsi" w:hAnsiTheme="majorHAnsi" w:cstheme="majorHAnsi"/>
-          <w:bCs/>
-          <w:i/>
-          <w:color w:val="707070"/>
-          <w:lang w:val="en-IN"/>
-        </w:rPr>
-        <w:t xml:space="preserve"> nights </w:t>
-      </w:r>
-      <w:r>
-        <w:rPr>
-          <w:rFonts w:asciiTheme="majorHAnsi" w:hAnsiTheme="majorHAnsi" w:cstheme="majorHAnsi"/>
-          <w:bCs/>
-          <w:i/>
-          <w:color w:val="707070"/>
-          <w:lang w:val="en-IN"/>
-        </w:rPr>
-        <w:t xml:space="preserve">and also the number of </w:t>
-      </w:r>
-      <w:r>
-        <w:rPr>
-          <w:rFonts w:asciiTheme="majorHAnsi" w:hAnsiTheme="majorHAnsi" w:cstheme="majorHAnsi"/>
-          <w:bCs/>
-          <w:i/>
-          <w:color w:val="707070"/>
-          <w:lang w:val="en-IN"/>
-        </w:rPr>
-        <w:t xml:space="preserve">bedroom or even the type of food they would like to have </w:t>
+        <w:t xml:space="preserve">Where the person can select the number of people, days and nights and also the number of bedroom or even the type of food they would like to have </w:t>
       </w:r>
     </w:p>
     <w:p>
@@ -452,18 +389,7 @@
           <w:color w:val="707070"/>
           <w:lang w:val="en-IN"/>
         </w:rPr>
-        <w:t xml:space="preserve">We have been located in </w:t>
-      </w:r>
-      <w:proofErr w:type="spellStart"/>
-      <w:r>
-        <w:rPr>
-          <w:rFonts w:asciiTheme="majorHAnsi" w:hAnsiTheme="majorHAnsi" w:cstheme="majorHAnsi"/>
-          <w:bCs/>
-          <w:i/>
-          <w:color w:val="707070"/>
-          <w:lang w:val="en-IN"/>
-        </w:rPr>
-        <w:t>S</w:t>
+        <w:t>We have been located in S</w:t>
       </w:r>
       <w:r>
         <w:rPr>
@@ -483,18 +409,7 @@
           <w:color w:val="707070"/>
           <w:lang w:val="en-IN"/>
         </w:rPr>
-        <w:t>R.Nagar</w:t>
-      </w:r>
-      <w:proofErr w:type="spellEnd"/>
-      <w:r>
-        <w:rPr>
-          <w:rFonts w:asciiTheme="majorHAnsi" w:hAnsiTheme="majorHAnsi" w:cstheme="majorHAnsi"/>
-          <w:bCs/>
-          <w:i/>
-          <w:color w:val="707070"/>
-          <w:lang w:val="en-IN"/>
-        </w:rPr>
-        <w:t xml:space="preserve"> , Bangalore-560027,Karnataka</w:t>
+        <w:t>R.Nagar , Bangalore-560027,Karnataka</w:t>
       </w:r>
     </w:p>
     <w:p>
@@ -755,32 +670,8 @@
         </w:rPr>
         <w:t xml:space="preserve">And if you are a student who is studying in India, then we will give 20% offers on all our packages </w:t>
       </w:r>
-    </w:p>
-    <w:p>
-      <w:pPr>
-        <w:pStyle w:val="ListParagraph"/>
-        <w:numPr>
-          <w:ilvl w:val="0"/>
-          <w:numId w:val="6"/>
-        </w:numPr>
-        <w:rPr>
-          <w:rFonts w:asciiTheme="majorHAnsi" w:hAnsiTheme="majorHAnsi" w:cstheme="majorHAnsi"/>
-          <w:bCs/>
-          <w:i/>
-          <w:color w:val="707070"/>
-          <w:lang w:val="en-IN"/>
-        </w:rPr>
-      </w:pPr>
-      <w:r>
-        <w:rPr>
-          <w:rFonts w:asciiTheme="majorHAnsi" w:hAnsiTheme="majorHAnsi" w:cstheme="majorHAnsi"/>
-          <w:bCs/>
-          <w:i/>
-          <w:color w:val="707070"/>
-          <w:lang w:val="en-IN"/>
-        </w:rPr>
-        <w:t xml:space="preserve">We will also provide an EMI options for the people in India only </w:t>
-      </w:r>
+      <w:bookmarkStart w:id="1" w:name="_GoBack"/>
+      <w:bookmarkEnd w:id="1"/>
     </w:p>
     <w:p>
       <w:pPr>
@@ -888,27 +779,15 @@
         </w:rPr>
         <w:t xml:space="preserve"> </w:t>
       </w:r>
-      <w:proofErr w:type="spellStart"/>
-      <w:r>
-        <w:rPr>
-          <w:rFonts w:asciiTheme="majorHAnsi" w:hAnsiTheme="majorHAnsi" w:cstheme="majorHAnsi"/>
-          <w:bCs/>
-          <w:i/>
-          <w:color w:val="707070"/>
-          <w:lang w:val="en-IN"/>
-        </w:rPr>
-        <w:t>Yatra</w:t>
-      </w:r>
-      <w:proofErr w:type="spellEnd"/>
-      <w:r>
-        <w:rPr>
-          <w:rFonts w:asciiTheme="majorHAnsi" w:hAnsiTheme="majorHAnsi" w:cstheme="majorHAnsi"/>
-          <w:bCs/>
-          <w:i/>
-          <w:color w:val="707070"/>
-          <w:lang w:val="en-IN"/>
-        </w:rPr>
-        <w:t xml:space="preserve"> - </w:t>
+      <w:r>
+        <w:rPr>
+          <w:rFonts w:asciiTheme="majorHAnsi" w:hAnsiTheme="majorHAnsi" w:cstheme="majorHAnsi"/>
+          <w:bCs/>
+          <w:i/>
+          <w:color w:val="707070"/>
+          <w:lang w:val="en-IN"/>
+        </w:rPr>
+        <w:t xml:space="preserve">Yatra - </w:t>
       </w:r>
       <w:hyperlink r:id="rId10" w:history="1">
         <w:r>
@@ -1026,27 +905,15 @@
           <w:lang w:val="en-IN"/>
         </w:rPr>
       </w:pPr>
-      <w:proofErr w:type="spellStart"/>
-      <w:r>
-        <w:rPr>
-          <w:rFonts w:asciiTheme="majorHAnsi" w:hAnsiTheme="majorHAnsi" w:cstheme="majorHAnsi"/>
-          <w:bCs/>
-          <w:i/>
-          <w:color w:val="707070"/>
-          <w:lang w:val="en-IN"/>
-        </w:rPr>
-        <w:t>Orbitz</w:t>
-      </w:r>
-      <w:proofErr w:type="spellEnd"/>
-      <w:r>
-        <w:rPr>
-          <w:rFonts w:asciiTheme="majorHAnsi" w:hAnsiTheme="majorHAnsi" w:cstheme="majorHAnsi"/>
-          <w:bCs/>
-          <w:i/>
-          <w:color w:val="707070"/>
-          <w:lang w:val="en-IN"/>
-        </w:rPr>
-        <w:t xml:space="preserve"> - </w:t>
+      <w:r>
+        <w:rPr>
+          <w:rFonts w:asciiTheme="majorHAnsi" w:hAnsiTheme="majorHAnsi" w:cstheme="majorHAnsi"/>
+          <w:bCs/>
+          <w:i/>
+          <w:color w:val="707070"/>
+          <w:lang w:val="en-IN"/>
+        </w:rPr>
+        <w:t xml:space="preserve">Orbitz - </w:t>
       </w:r>
       <w:hyperlink r:id="rId13" w:history="1">
         <w:r>
@@ -1248,28 +1115,15 @@
           <w:lang w:val="en-IN"/>
         </w:rPr>
       </w:pPr>
-      <w:proofErr w:type="spellStart"/>
-      <w:r>
-        <w:rPr>
-          <w:rFonts w:asciiTheme="majorHAnsi" w:hAnsiTheme="majorHAnsi" w:cstheme="majorHAnsi"/>
-          <w:bCs/>
-          <w:i/>
-          <w:color w:val="707070"/>
-          <w:lang w:val="en-IN"/>
-        </w:rPr>
-        <w:lastRenderedPageBreak/>
-        <w:t>Funjet</w:t>
-      </w:r>
-      <w:proofErr w:type="spellEnd"/>
-      <w:r>
-        <w:rPr>
-          <w:rFonts w:asciiTheme="majorHAnsi" w:hAnsiTheme="majorHAnsi" w:cstheme="majorHAnsi"/>
-          <w:bCs/>
-          <w:i/>
-          <w:color w:val="707070"/>
-          <w:lang w:val="en-IN"/>
-        </w:rPr>
-        <w:t xml:space="preserve"> Vacations - </w:t>
+      <w:r>
+        <w:rPr>
+          <w:rFonts w:asciiTheme="majorHAnsi" w:hAnsiTheme="majorHAnsi" w:cstheme="majorHAnsi"/>
+          <w:bCs/>
+          <w:i/>
+          <w:color w:val="707070"/>
+          <w:lang w:val="en-IN"/>
+        </w:rPr>
+        <w:t xml:space="preserve">Funjet Vacations - </w:t>
       </w:r>
       <w:hyperlink r:id="rId18" w:history="1">
         <w:r>
@@ -1353,6 +1207,7 @@
           <w:color w:val="707070"/>
           <w:lang w:val="en-IN"/>
         </w:rPr>
+        <w:lastRenderedPageBreak/>
         <w:t xml:space="preserve">Kerala Tourism - </w:t>
       </w:r>
       <w:hyperlink r:id="rId20" w:history="1">
@@ -1387,27 +1242,15 @@
           <w:lang w:val="en-IN"/>
         </w:rPr>
       </w:pPr>
-      <w:proofErr w:type="spellStart"/>
-      <w:r>
-        <w:rPr>
-          <w:rFonts w:asciiTheme="majorHAnsi" w:hAnsiTheme="majorHAnsi" w:cstheme="majorHAnsi"/>
-          <w:bCs/>
-          <w:i/>
-          <w:color w:val="707070"/>
-          <w:lang w:val="en-IN"/>
-        </w:rPr>
-        <w:t>Tamilnadu</w:t>
-      </w:r>
-      <w:proofErr w:type="spellEnd"/>
-      <w:r>
-        <w:rPr>
-          <w:rFonts w:asciiTheme="majorHAnsi" w:hAnsiTheme="majorHAnsi" w:cstheme="majorHAnsi"/>
-          <w:bCs/>
-          <w:i/>
-          <w:color w:val="707070"/>
-          <w:lang w:val="en-IN"/>
-        </w:rPr>
-        <w:t xml:space="preserve"> Tourism - </w:t>
+      <w:r>
+        <w:rPr>
+          <w:rFonts w:asciiTheme="majorHAnsi" w:hAnsiTheme="majorHAnsi" w:cstheme="majorHAnsi"/>
+          <w:bCs/>
+          <w:i/>
+          <w:color w:val="707070"/>
+          <w:lang w:val="en-IN"/>
+        </w:rPr>
+        <w:t xml:space="preserve">Tamilnadu Tourism - </w:t>
       </w:r>
       <w:hyperlink r:id="rId21" w:history="1">
         <w:r>
@@ -1474,10 +1317,7 @@
     </w:p>
     <w:p>
       <w:r>
-        <w:t>The website/app will focus on the following target audiences</w:t>
-      </w:r>
-      <w:r>
-        <w:t>:</w:t>
+        <w:t>The website/app will focus on the following target audiences:</w:t>
       </w:r>
     </w:p>
     <w:p>
@@ -1627,10 +1467,7 @@
         <w:t>Location</w:t>
       </w:r>
       <w:r>
-        <w:t xml:space="preserve"> –</w:t>
-      </w:r>
-      <w:r>
-        <w:t xml:space="preserve">Asian </w:t>
+        <w:t xml:space="preserve"> –Asian </w:t>
       </w:r>
     </w:p>
     <w:p>
@@ -1855,11 +1692,7 @@
         <w:contextualSpacing/>
       </w:pPr>
       <w:r>
-        <w:lastRenderedPageBreak/>
-        <w:t xml:space="preserve">               </w:t>
-      </w:r>
-      <w:r>
-        <w:t>Modern</w:t>
+        <w:t xml:space="preserve">               Modern</w:t>
       </w:r>
     </w:p>
     <w:p>
@@ -1869,10 +1702,8 @@
         <w:contextualSpacing/>
       </w:pPr>
       <w:r>
-        <w:t xml:space="preserve">               Bachelors</w:t>
-      </w:r>
-      <w:r>
-        <w:t>/Couples</w:t>
+        <w:lastRenderedPageBreak/>
+        <w:t xml:space="preserve">               Bachelors/Couples</w:t>
       </w:r>
     </w:p>
     <w:p>
@@ -1894,707 +1725,6 @@
       <w:r>
         <w:t xml:space="preserve">               Family</w:t>
       </w:r>
-    </w:p>
-    <w:p>
-      <w:pPr>
-        <w:pStyle w:val="Heading1"/>
-      </w:pPr>
-      <w:r>
-        <w:t>User Personas</w:t>
-      </w:r>
-    </w:p>
-    <w:p>
-      <w:r>
-        <w:t>1.</w:t>
-      </w:r>
-    </w:p>
-    <w:p>
-      <w:r>
-        <w:tab/>
-      </w:r>
-      <w:r>
-        <w:rPr>
-          <w:noProof/>
-          <w:lang w:val="en-IN"/>
-        </w:rPr>
-        <w:drawing>
-          <wp:inline distT="0" distB="0" distL="0" distR="0" wp14:anchorId="3E8B176A" wp14:editId="790E1B9D">
-            <wp:extent cx="1606006" cy="1676400"/>
-            <wp:effectExtent l="0" t="0" r="0" b="0"/>
-            <wp:docPr id="3" name="Picture 3" descr="C:\Users\User\Desktop\download (1).jfif"/>
-            <wp:cNvGraphicFramePr>
-              <a:graphicFrameLocks xmlns:a="http://schemas.openxmlformats.org/drawingml/2006/main" noChangeAspect="1"/>
-            </wp:cNvGraphicFramePr>
-            <a:graphic xmlns:a="http://schemas.openxmlformats.org/drawingml/2006/main">
-              <a:graphicData uri="http://schemas.openxmlformats.org/drawingml/2006/picture">
-                <pic:pic xmlns:pic="http://schemas.openxmlformats.org/drawingml/2006/picture">
-                  <pic:nvPicPr>
-                    <pic:cNvPr id="0" name="Picture 7" descr="C:\Users\User\Desktop\download (1).jfif"/>
-                    <pic:cNvPicPr>
-                      <a:picLocks noChangeAspect="1" noChangeArrowheads="1"/>
-                    </pic:cNvPicPr>
-                  </pic:nvPicPr>
-                  <pic:blipFill rotWithShape="1">
-                    <a:blip r:embed="rId23">
-                      <a:extLst>
-                        <a:ext uri="{28A0092B-C50C-407E-A947-70E740481C1C}">
-                          <a14:useLocalDpi xmlns:a14="http://schemas.microsoft.com/office/drawing/2010/main" val="0"/>
-                        </a:ext>
-                      </a:extLst>
-                    </a:blip>
-                    <a:srcRect l="26168" t="2183" r="36643" b="17362"/>
-                    <a:stretch/>
-                  </pic:blipFill>
-                  <pic:spPr bwMode="auto">
-                    <a:xfrm>
-                      <a:off x="0" y="0"/>
-                      <a:ext cx="1629637" cy="1701067"/>
-                    </a:xfrm>
-                    <a:prstGeom prst="rect">
-                      <a:avLst/>
-                    </a:prstGeom>
-                    <a:noFill/>
-                    <a:ln>
-                      <a:noFill/>
-                    </a:ln>
-                    <a:extLst>
-                      <a:ext uri="{53640926-AAD7-44D8-BBD7-CCE9431645EC}">
-                        <a14:shadowObscured xmlns:a14="http://schemas.microsoft.com/office/drawing/2010/main"/>
-                      </a:ext>
-                    </a:extLst>
-                  </pic:spPr>
-                </pic:pic>
-              </a:graphicData>
-            </a:graphic>
-          </wp:inline>
-        </w:drawing>
-      </w:r>
-    </w:p>
-    <w:p/>
-    <w:p>
-      <w:pPr>
-        <w:spacing w:line="360" w:lineRule="auto"/>
-      </w:pPr>
-      <w:r>
-        <w:rPr>
-          <w:b/>
-        </w:rPr>
-        <w:t>PERSONA NAME (19) – Emma</w:t>
-      </w:r>
-    </w:p>
-    <w:p>
-      <w:pPr>
-        <w:numPr>
-          <w:ilvl w:val="0"/>
-          <w:numId w:val="13"/>
-        </w:numPr>
-        <w:contextualSpacing/>
-      </w:pPr>
-      <w:r>
-        <w:t>Student</w:t>
-      </w:r>
-    </w:p>
-    <w:p>
-      <w:pPr>
-        <w:numPr>
-          <w:ilvl w:val="0"/>
-          <w:numId w:val="13"/>
-        </w:numPr>
-        <w:contextualSpacing/>
-      </w:pPr>
-      <w:r>
-        <w:t>Currently Pressuring Degree</w:t>
-      </w:r>
-    </w:p>
-    <w:p>
-      <w:pPr>
-        <w:numPr>
-          <w:ilvl w:val="0"/>
-          <w:numId w:val="13"/>
-        </w:numPr>
-        <w:contextualSpacing/>
-      </w:pPr>
-      <w:r>
-        <w:t>Committed</w:t>
-      </w:r>
-    </w:p>
-    <w:p>
-      <w:pPr>
-        <w:numPr>
-          <w:ilvl w:val="0"/>
-          <w:numId w:val="13"/>
-        </w:numPr>
-        <w:contextualSpacing/>
-      </w:pPr>
-      <w:r>
-        <w:t>Loves to spend time with her boyfriend</w:t>
-      </w:r>
-    </w:p>
-    <w:p>
-      <w:pPr>
-        <w:numPr>
-          <w:ilvl w:val="0"/>
-          <w:numId w:val="13"/>
-        </w:numPr>
-        <w:contextualSpacing/>
-      </w:pPr>
-      <w:r>
-        <w:t xml:space="preserve">Spends time in social media </w:t>
-      </w:r>
-    </w:p>
-    <w:p>
-      <w:pPr>
-        <w:numPr>
-          <w:ilvl w:val="0"/>
-          <w:numId w:val="13"/>
-        </w:numPr>
-        <w:contextualSpacing/>
-      </w:pPr>
-      <w:r>
-        <w:t>Involved in Social activates</w:t>
-      </w:r>
-    </w:p>
-    <w:p>
-      <w:pPr>
-        <w:numPr>
-          <w:ilvl w:val="0"/>
-          <w:numId w:val="13"/>
-        </w:numPr>
-        <w:contextualSpacing/>
-      </w:pPr>
-      <w:r>
-        <w:t xml:space="preserve">Enjoy riding bikes </w:t>
-      </w:r>
-      <w:r>
-        <w:t>and travelling</w:t>
-      </w:r>
-    </w:p>
-    <w:p>
-      <w:pPr>
-        <w:contextualSpacing/>
-      </w:pPr>
-    </w:p>
-    <w:p>
-      <w:pPr>
-        <w:contextualSpacing/>
-      </w:pPr>
-      <w:r>
-        <w:t>2.</w:t>
-      </w:r>
-    </w:p>
-    <w:p>
-      <w:pPr>
-        <w:contextualSpacing/>
-      </w:pPr>
-      <w:r>
-        <w:t xml:space="preserve">             </w:t>
-      </w:r>
-      <w:r>
-        <w:rPr>
-          <w:noProof/>
-          <w:lang w:val="en-IN"/>
-        </w:rPr>
-        <w:drawing>
-          <wp:inline distT="0" distB="0" distL="0" distR="0" wp14:anchorId="63A6C47C" wp14:editId="0FCCC01C">
-            <wp:extent cx="1543050" cy="1581150"/>
-            <wp:effectExtent l="0" t="0" r="0" b="0"/>
-            <wp:docPr id="1" name="Picture 1" descr="C:\Users\User\AppData\Local\Microsoft\Windows\INetCache\Content.Word\images.jfif"/>
-            <wp:cNvGraphicFramePr>
-              <a:graphicFrameLocks xmlns:a="http://schemas.openxmlformats.org/drawingml/2006/main" noChangeAspect="1"/>
-            </wp:cNvGraphicFramePr>
-            <a:graphic xmlns:a="http://schemas.openxmlformats.org/drawingml/2006/main">
-              <a:graphicData uri="http://schemas.openxmlformats.org/drawingml/2006/picture">
-                <pic:pic xmlns:pic="http://schemas.openxmlformats.org/drawingml/2006/picture">
-                  <pic:nvPicPr>
-                    <pic:cNvPr id="0" name="Picture 5" descr="C:\Users\User\AppData\Local\Microsoft\Windows\INetCache\Content.Word\images.jfif"/>
-                    <pic:cNvPicPr>
-                      <a:picLocks noChangeAspect="1" noChangeArrowheads="1"/>
-                    </pic:cNvPicPr>
-                  </pic:nvPicPr>
-                  <pic:blipFill>
-                    <a:blip r:embed="rId24">
-                      <a:extLst>
-                        <a:ext uri="{28A0092B-C50C-407E-A947-70E740481C1C}">
-                          <a14:useLocalDpi xmlns:a14="http://schemas.microsoft.com/office/drawing/2010/main" val="0"/>
-                        </a:ext>
-                      </a:extLst>
-                    </a:blip>
-                    <a:srcRect/>
-                    <a:stretch>
-                      <a:fillRect/>
-                    </a:stretch>
-                  </pic:blipFill>
-                  <pic:spPr bwMode="auto">
-                    <a:xfrm>
-                      <a:off x="0" y="0"/>
-                      <a:ext cx="1550105" cy="1588379"/>
-                    </a:xfrm>
-                    <a:prstGeom prst="rect">
-                      <a:avLst/>
-                    </a:prstGeom>
-                    <a:noFill/>
-                    <a:ln>
-                      <a:noFill/>
-                    </a:ln>
-                  </pic:spPr>
-                </pic:pic>
-              </a:graphicData>
-            </a:graphic>
-          </wp:inline>
-        </w:drawing>
-      </w:r>
-    </w:p>
-    <w:p>
-      <w:pPr>
-        <w:contextualSpacing/>
-      </w:pPr>
-    </w:p>
-    <w:p>
-      <w:pPr>
-        <w:spacing w:line="360" w:lineRule="auto"/>
-        <w:rPr>
-          <w:b/>
-        </w:rPr>
-      </w:pPr>
-      <w:r>
-        <w:rPr>
-          <w:b/>
-        </w:rPr>
-        <w:t>PERSONA NAME (33) – Richard</w:t>
-      </w:r>
-    </w:p>
-    <w:p>
-      <w:pPr>
-        <w:numPr>
-          <w:ilvl w:val="0"/>
-          <w:numId w:val="13"/>
-        </w:numPr>
-        <w:contextualSpacing/>
-      </w:pPr>
-      <w:r>
-        <w:t>Business owner</w:t>
-      </w:r>
-    </w:p>
-    <w:p>
-      <w:pPr>
-        <w:numPr>
-          <w:ilvl w:val="0"/>
-          <w:numId w:val="13"/>
-        </w:numPr>
-        <w:contextualSpacing/>
-      </w:pPr>
-      <w:r>
-        <w:t>MBA in University of Karnataka</w:t>
-      </w:r>
-    </w:p>
-    <w:p>
-      <w:pPr>
-        <w:numPr>
-          <w:ilvl w:val="0"/>
-          <w:numId w:val="13"/>
-        </w:numPr>
-        <w:contextualSpacing/>
-      </w:pPr>
-      <w:r>
-        <w:t>Single</w:t>
-      </w:r>
-    </w:p>
-    <w:p>
-      <w:pPr>
-        <w:numPr>
-          <w:ilvl w:val="0"/>
-          <w:numId w:val="13"/>
-        </w:numPr>
-        <w:contextualSpacing/>
-      </w:pPr>
-      <w:r>
-        <w:t>See results before spending money</w:t>
-      </w:r>
-    </w:p>
-    <w:p>
-      <w:pPr>
-        <w:numPr>
-          <w:ilvl w:val="0"/>
-          <w:numId w:val="13"/>
-        </w:numPr>
-        <w:contextualSpacing/>
-      </w:pPr>
-      <w:r>
-        <w:lastRenderedPageBreak/>
-        <w:t>Considers his health as primary</w:t>
-      </w:r>
-    </w:p>
-    <w:p>
-      <w:pPr>
-        <w:numPr>
-          <w:ilvl w:val="0"/>
-          <w:numId w:val="13"/>
-        </w:numPr>
-        <w:contextualSpacing/>
-      </w:pPr>
-      <w:r>
-        <w:t>Loves enjoying with friend</w:t>
-      </w:r>
-    </w:p>
-    <w:p>
-      <w:pPr>
-        <w:contextualSpacing/>
-      </w:pPr>
-    </w:p>
-    <w:p>
-      <w:pPr>
-        <w:contextualSpacing/>
-      </w:pPr>
-      <w:r>
-        <w:t>3.</w:t>
-      </w:r>
-    </w:p>
-    <w:p>
-      <w:pPr>
-        <w:contextualSpacing/>
-      </w:pPr>
-      <w:r>
-        <w:t xml:space="preserve">             </w:t>
-      </w:r>
-      <w:r>
-        <w:rPr>
-          <w:noProof/>
-          <w:lang w:val="en-IN"/>
-        </w:rPr>
-        <w:drawing>
-          <wp:inline distT="0" distB="0" distL="0" distR="0" wp14:anchorId="4D8B3967" wp14:editId="7125FF14">
-            <wp:extent cx="1485900" cy="1644650"/>
-            <wp:effectExtent l="0" t="0" r="0" b="0"/>
-            <wp:docPr id="2" name="Picture 2" descr="D:\Document\Learning Abode XD\Notes ui-ux\Web Design Strategy and Information Architecture\download.jfif"/>
-            <wp:cNvGraphicFramePr>
-              <a:graphicFrameLocks xmlns:a="http://schemas.openxmlformats.org/drawingml/2006/main" noChangeAspect="1"/>
-            </wp:cNvGraphicFramePr>
-            <a:graphic xmlns:a="http://schemas.openxmlformats.org/drawingml/2006/main">
-              <a:graphicData uri="http://schemas.openxmlformats.org/drawingml/2006/picture">
-                <pic:pic xmlns:pic="http://schemas.openxmlformats.org/drawingml/2006/picture">
-                  <pic:nvPicPr>
-                    <pic:cNvPr id="0" name="Picture 6" descr="D:\Document\Learning Abode XD\Notes ui-ux\Web Design Strategy and Information Architecture\download.jfif"/>
-                    <pic:cNvPicPr>
-                      <a:picLocks noChangeAspect="1" noChangeArrowheads="1"/>
-                    </pic:cNvPicPr>
-                  </pic:nvPicPr>
-                  <pic:blipFill>
-                    <a:blip r:embed="rId25">
-                      <a:extLst>
-                        <a:ext uri="{28A0092B-C50C-407E-A947-70E740481C1C}">
-                          <a14:useLocalDpi xmlns:a14="http://schemas.microsoft.com/office/drawing/2010/main" val="0"/>
-                        </a:ext>
-                      </a:extLst>
-                    </a:blip>
-                    <a:srcRect/>
-                    <a:stretch>
-                      <a:fillRect/>
-                    </a:stretch>
-                  </pic:blipFill>
-                  <pic:spPr bwMode="auto">
-                    <a:xfrm>
-                      <a:off x="0" y="0"/>
-                      <a:ext cx="1505053" cy="1665849"/>
-                    </a:xfrm>
-                    <a:prstGeom prst="rect">
-                      <a:avLst/>
-                    </a:prstGeom>
-                    <a:noFill/>
-                    <a:ln>
-                      <a:noFill/>
-                    </a:ln>
-                  </pic:spPr>
-                </pic:pic>
-              </a:graphicData>
-            </a:graphic>
-          </wp:inline>
-        </w:drawing>
-      </w:r>
-    </w:p>
-    <w:p>
-      <w:pPr>
-        <w:contextualSpacing/>
-      </w:pPr>
-    </w:p>
-    <w:p>
-      <w:pPr>
-        <w:spacing w:line="360" w:lineRule="auto"/>
-      </w:pPr>
-      <w:r>
-        <w:rPr>
-          <w:b/>
-        </w:rPr>
-        <w:t>PERSONA NAME (28) – Angel Isaac</w:t>
-      </w:r>
-    </w:p>
-    <w:p>
-      <w:pPr>
-        <w:numPr>
-          <w:ilvl w:val="0"/>
-          <w:numId w:val="13"/>
-        </w:numPr>
-        <w:contextualSpacing/>
-      </w:pPr>
-      <w:r>
-        <w:t>Teacher</w:t>
-      </w:r>
-    </w:p>
-    <w:p>
-      <w:pPr>
-        <w:numPr>
-          <w:ilvl w:val="0"/>
-          <w:numId w:val="13"/>
-        </w:numPr>
-        <w:contextualSpacing/>
-      </w:pPr>
-      <w:r>
-        <w:t xml:space="preserve">Ph.D. in nanotechnology </w:t>
-      </w:r>
-    </w:p>
-    <w:p>
-      <w:pPr>
-        <w:numPr>
-          <w:ilvl w:val="0"/>
-          <w:numId w:val="13"/>
-        </w:numPr>
-        <w:contextualSpacing/>
-      </w:pPr>
-      <w:r>
-        <w:t>Married(2 Children’s)</w:t>
-      </w:r>
-    </w:p>
-    <w:p>
-      <w:pPr>
-        <w:numPr>
-          <w:ilvl w:val="0"/>
-          <w:numId w:val="13"/>
-        </w:numPr>
-        <w:contextualSpacing/>
-      </w:pPr>
-      <w:r>
-        <w:t>Wants to take here students for treat</w:t>
-      </w:r>
-    </w:p>
-    <w:p>
-      <w:pPr>
-        <w:numPr>
-          <w:ilvl w:val="0"/>
-          <w:numId w:val="13"/>
-        </w:numPr>
-        <w:contextualSpacing/>
-      </w:pPr>
-      <w:r>
-        <w:t>Gives Educational motivations</w:t>
-      </w:r>
-    </w:p>
-    <w:p>
-      <w:pPr>
-        <w:numPr>
-          <w:ilvl w:val="0"/>
-          <w:numId w:val="13"/>
-        </w:numPr>
-        <w:contextualSpacing/>
-      </w:pPr>
-      <w:r>
-        <w:t>Love helping poor people and needy</w:t>
-      </w:r>
-    </w:p>
-    <w:p>
-      <w:pPr>
-        <w:contextualSpacing/>
-      </w:pPr>
-    </w:p>
-    <w:p>
-      <w:pPr>
-        <w:contextualSpacing/>
-      </w:pPr>
-      <w:r>
-        <w:t xml:space="preserve">4.    </w:t>
-      </w:r>
-    </w:p>
-    <w:p>
-      <w:pPr>
-        <w:contextualSpacing/>
-      </w:pPr>
-    </w:p>
-    <w:p>
-      <w:pPr>
-        <w:contextualSpacing/>
-      </w:pPr>
-      <w:r>
-        <w:t xml:space="preserve">       </w:t>
-      </w:r>
-      <w:r>
-        <w:pict>
-          <v:shape id="_x0000_i1037" type="#_x0000_t75" style="width:194.5pt;height:145.5pt">
-            <v:imagedata r:id="rId26" o:title="sd"/>
-          </v:shape>
-        </w:pict>
-      </w:r>
-    </w:p>
-    <w:p>
-      <w:pPr>
-        <w:contextualSpacing/>
-      </w:pPr>
-    </w:p>
-    <w:p>
-      <w:pPr>
-        <w:spacing w:line="360" w:lineRule="auto"/>
-      </w:pPr>
-      <w:r>
-        <w:rPr>
-          <w:b/>
-        </w:rPr>
-        <w:t xml:space="preserve">PERSONA </w:t>
-      </w:r>
-      <w:r>
-        <w:rPr>
-          <w:b/>
-        </w:rPr>
-        <w:t xml:space="preserve">FAMILY NAME </w:t>
-      </w:r>
-      <w:r>
-        <w:rPr>
-          <w:b/>
-        </w:rPr>
-        <w:t>– Angel</w:t>
-      </w:r>
-      <w:r>
-        <w:rPr>
-          <w:b/>
-        </w:rPr>
-        <w:t xml:space="preserve">s </w:t>
-      </w:r>
-    </w:p>
-    <w:p>
-      <w:pPr>
-        <w:numPr>
-          <w:ilvl w:val="0"/>
-          <w:numId w:val="13"/>
-        </w:numPr>
-        <w:contextualSpacing/>
-      </w:pPr>
-      <w:r>
-        <w:t xml:space="preserve">Family head Isaac – Engineering  </w:t>
-      </w:r>
-    </w:p>
-    <w:p>
-      <w:pPr>
-        <w:numPr>
-          <w:ilvl w:val="0"/>
-          <w:numId w:val="13"/>
-        </w:numPr>
-        <w:contextualSpacing/>
-      </w:pPr>
-      <w:r>
-        <w:t xml:space="preserve">Mom Rebecca -  </w:t>
-      </w:r>
-      <w:r>
-        <w:t xml:space="preserve">Ph.D. in nanotechnology </w:t>
-      </w:r>
-    </w:p>
-    <w:p>
-      <w:pPr>
-        <w:numPr>
-          <w:ilvl w:val="0"/>
-          <w:numId w:val="13"/>
-        </w:numPr>
-        <w:contextualSpacing/>
-      </w:pPr>
-      <w:r>
-        <w:t>Married(2 Children’s)</w:t>
-      </w:r>
-    </w:p>
-    <w:p>
-      <w:pPr>
-        <w:numPr>
-          <w:ilvl w:val="0"/>
-          <w:numId w:val="13"/>
-        </w:numPr>
-        <w:contextualSpacing/>
-      </w:pPr>
-      <w:r>
-        <w:t>Elder child name – Anna(studying 3</w:t>
-      </w:r>
-      <w:r>
-        <w:rPr>
-          <w:vertAlign w:val="superscript"/>
-        </w:rPr>
-        <w:t>rd</w:t>
-      </w:r>
-      <w:r>
-        <w:t xml:space="preserve"> year BCA)</w:t>
-      </w:r>
-    </w:p>
-    <w:p>
-      <w:pPr>
-        <w:numPr>
-          <w:ilvl w:val="0"/>
-          <w:numId w:val="13"/>
-        </w:numPr>
-        <w:contextualSpacing/>
-      </w:pPr>
-      <w:r>
-        <w:t>Younger child name – Susan (studying 9</w:t>
-      </w:r>
-      <w:r>
-        <w:rPr>
-          <w:vertAlign w:val="superscript"/>
-        </w:rPr>
-        <w:t>th</w:t>
-      </w:r>
-      <w:r>
-        <w:t xml:space="preserve"> standard)</w:t>
-      </w:r>
-    </w:p>
-    <w:p>
-      <w:pPr>
-        <w:numPr>
-          <w:ilvl w:val="0"/>
-          <w:numId w:val="13"/>
-        </w:numPr>
-        <w:contextualSpacing/>
-      </w:pPr>
-      <w:r>
-        <w:t xml:space="preserve">Wants to </w:t>
-      </w:r>
-      <w:r>
-        <w:t>spend time with</w:t>
-      </w:r>
-      <w:r>
-        <w:t xml:space="preserve"> </w:t>
-      </w:r>
-      <w:r>
-        <w:t>family</w:t>
-      </w:r>
-      <w:r>
-        <w:t xml:space="preserve"> </w:t>
-      </w:r>
-      <w:r>
-        <w:t xml:space="preserve">  </w:t>
-      </w:r>
-    </w:p>
-    <w:p>
-      <w:pPr>
-        <w:numPr>
-          <w:ilvl w:val="0"/>
-          <w:numId w:val="13"/>
-        </w:numPr>
-        <w:contextualSpacing/>
-      </w:pPr>
-      <w:r>
-        <w:t>Love helping poor people and needy</w:t>
-      </w:r>
-    </w:p>
-    <w:p>
-      <w:pPr>
-        <w:contextualSpacing/>
-      </w:pPr>
-    </w:p>
-    <w:p>
-      <w:pPr>
-        <w:contextualSpacing/>
-      </w:pPr>
     </w:p>
     <w:p>
       <w:pPr>
@@ -2604,7 +1734,6 @@
         </w:tabs>
       </w:pPr>
       <w:r>
-        <w:lastRenderedPageBreak/>
         <w:t>U</w:t>
       </w:r>
       <w:r>
@@ -2809,10 +1938,7 @@
         </w:tabs>
       </w:pPr>
       <w:r>
-        <w:t>Client</w:t>
-      </w:r>
-      <w:r>
-        <w:t xml:space="preserve"> needs</w:t>
+        <w:t>Client needs</w:t>
       </w:r>
     </w:p>
     <w:p>
@@ -2903,15 +2029,7 @@
         <w:t>Where the more amount of orders come from</w:t>
       </w:r>
       <w:r>
-        <w:t>(</w:t>
-      </w:r>
-      <w:proofErr w:type="spellStart"/>
-      <w:r>
-        <w:t>ie</w:t>
-      </w:r>
-      <w:proofErr w:type="spellEnd"/>
-      <w:r>
-        <w:t xml:space="preserve"> which country)</w:t>
+        <w:t>(ie which country)</w:t>
       </w:r>
       <w:r>
         <w:t xml:space="preserve"> </w:t>
@@ -3207,6 +2325,7 @@
         </w:tabs>
       </w:pPr>
       <w:r>
+        <w:lastRenderedPageBreak/>
         <w:t xml:space="preserve">CSS - </w:t>
       </w:r>
       <w:r>
@@ -3435,18 +2554,7 @@
           <w:szCs w:val="21"/>
           <w:shd w:val="clear" w:color="auto" w:fill="FFFFFF"/>
         </w:rPr>
-        <w:t xml:space="preserve">, provide more flexibility and control in the </w:t>
-      </w:r>
-      <w:r>
-        <w:rPr>
-          <w:rFonts w:ascii="Arial" w:hAnsi="Arial" w:cs="Arial"/>
-          <w:color w:val="202122"/>
-          <w:sz w:val="21"/>
-          <w:szCs w:val="21"/>
-          <w:shd w:val="clear" w:color="auto" w:fill="FFFFFF"/>
-        </w:rPr>
-        <w:lastRenderedPageBreak/>
-        <w:t>specification of presentation characteristics, enable multiple </w:t>
+        <w:t>, provide more flexibility and control in the specification of presentation characteristics, enable multiple </w:t>
       </w:r>
       <w:r>
         <w:rPr>
@@ -3488,11 +2596,7 @@
         </w:tabs>
       </w:pPr>
       <w:r>
-        <w:t xml:space="preserve">Java Scripts </w:t>
-      </w:r>
-      <w:proofErr w:type="gramStart"/>
-      <w:r>
-        <w:t xml:space="preserve">-  </w:t>
+        <w:t xml:space="preserve">Java Scripts -  </w:t>
       </w:r>
       <w:r>
         <w:rPr>
@@ -3505,7 +2609,6 @@
         </w:rPr>
         <w:t>JavaScript</w:t>
       </w:r>
-      <w:proofErr w:type="gramEnd"/>
       <w:r>
         <w:rPr>
           <w:rFonts w:ascii="Arial" w:hAnsi="Arial" w:cs="Arial"/>
@@ -3544,7 +2647,7 @@
         </w:rPr>
         <w:t>, is a </w:t>
       </w:r>
-      <w:hyperlink r:id="rId27" w:tooltip="Programming language" w:history="1">
+      <w:hyperlink r:id="rId23" w:tooltip="Programming language" w:history="1">
         <w:r>
           <w:rPr>
             <w:rStyle w:val="Hyperlink"/>
@@ -3577,7 +2680,7 @@
         </w:rPr>
         <w:t> that conforms to the </w:t>
       </w:r>
-      <w:hyperlink r:id="rId28" w:tooltip="ECMAScript" w:history="1">
+      <w:hyperlink r:id="rId24" w:tooltip="ECMAScript" w:history="1">
         <w:r>
           <w:rPr>
             <w:rStyle w:val="Hyperlink"/>
@@ -3617,7 +2720,7 @@
         </w:rPr>
         <w:t>JavaScript is </w:t>
       </w:r>
-      <w:hyperlink r:id="rId29" w:tooltip="High-level programming language" w:history="1">
+      <w:hyperlink r:id="rId25" w:tooltip="High-level programming language" w:history="1">
         <w:r>
           <w:rPr>
             <w:rStyle w:val="Hyperlink"/>
@@ -3639,7 +2742,7 @@
         </w:rPr>
         <w:t>, often </w:t>
       </w:r>
-      <w:hyperlink r:id="rId30" w:tooltip="Just-in-time compilation" w:history="1">
+      <w:hyperlink r:id="rId26" w:tooltip="Just-in-time compilation" w:history="1">
         <w:r>
           <w:rPr>
             <w:rStyle w:val="Hyperlink"/>
@@ -3661,7 +2764,7 @@
         </w:rPr>
         <w:t>, and </w:t>
       </w:r>
-      <w:hyperlink r:id="rId31" w:tooltip="Programming paradigm" w:history="1">
+      <w:hyperlink r:id="rId27" w:tooltip="Programming paradigm" w:history="1">
         <w:r>
           <w:rPr>
             <w:rStyle w:val="Hyperlink"/>
@@ -3674,8 +2777,6 @@
           <w:t>multi-paradigm</w:t>
         </w:r>
       </w:hyperlink>
-      <w:bookmarkStart w:id="1" w:name="_GoBack"/>
-      <w:bookmarkEnd w:id="1"/>
       <w:r>
         <w:rPr>
           <w:rFonts w:ascii="Arial" w:hAnsi="Arial" w:cs="Arial"/>
@@ -3685,7 +2786,7 @@
         </w:rPr>
         <w:t>. It has </w:t>
       </w:r>
-      <w:hyperlink r:id="rId32" w:anchor="Curly-bracket_languages" w:tooltip="List of programming languages by type" w:history="1">
+      <w:hyperlink r:id="rId28" w:anchor="Curly-bracket_languages" w:tooltip="List of programming languages by type" w:history="1">
         <w:r>
           <w:rPr>
             <w:rStyle w:val="Hyperlink"/>
@@ -3707,7 +2808,7 @@
         </w:rPr>
         <w:t>, </w:t>
       </w:r>
-      <w:hyperlink r:id="rId33" w:tooltip="Dynamic typing" w:history="1">
+      <w:hyperlink r:id="rId29" w:tooltip="Dynamic typing" w:history="1">
         <w:r>
           <w:rPr>
             <w:rStyle w:val="Hyperlink"/>
@@ -3729,7 +2830,7 @@
         </w:rPr>
         <w:t>, </w:t>
       </w:r>
-      <w:hyperlink r:id="rId34" w:tooltip="Prototype-based programming" w:history="1">
+      <w:hyperlink r:id="rId30" w:tooltip="Prototype-based programming" w:history="1">
         <w:r>
           <w:rPr>
             <w:rStyle w:val="Hyperlink"/>
@@ -3751,7 +2852,7 @@
         </w:rPr>
         <w:t> </w:t>
       </w:r>
-      <w:hyperlink r:id="rId35" w:tooltip="Object-oriented programming" w:history="1">
+      <w:hyperlink r:id="rId31" w:tooltip="Object-oriented programming" w:history="1">
         <w:r>
           <w:rPr>
             <w:rStyle w:val="Hyperlink"/>
@@ -3773,7 +2874,7 @@
         </w:rPr>
         <w:t>, and </w:t>
       </w:r>
-      <w:hyperlink r:id="rId36" w:tooltip="First-class function" w:history="1">
+      <w:hyperlink r:id="rId32" w:tooltip="First-class function" w:history="1">
         <w:r>
           <w:rPr>
             <w:rStyle w:val="Hyperlink"/>
@@ -3802,18 +2903,9 @@
           <w:sz w:val="21"/>
           <w:szCs w:val="21"/>
         </w:rPr>
-        <w:t xml:space="preserve"> </w:t>
-      </w:r>
-      <w:r>
-        <w:rPr>
-          <w:rFonts w:ascii="Arial" w:hAnsi="Arial" w:cs="Arial"/>
-          <w:color w:val="202122"/>
-          <w:sz w:val="21"/>
-          <w:szCs w:val="21"/>
-        </w:rPr>
-        <w:t>Alongside </w:t>
-      </w:r>
-      <w:hyperlink r:id="rId37" w:tooltip="HTML" w:history="1">
+        <w:t xml:space="preserve"> Alongside </w:t>
+      </w:r>
+      <w:hyperlink r:id="rId33" w:tooltip="HTML" w:history="1">
         <w:r>
           <w:rPr>
             <w:rStyle w:val="Hyperlink"/>
@@ -3835,7 +2927,7 @@
         </w:rPr>
         <w:t> and </w:t>
       </w:r>
-      <w:hyperlink r:id="rId38" w:tooltip="CSS" w:history="1">
+      <w:hyperlink r:id="rId34" w:tooltip="CSS" w:history="1">
         <w:r>
           <w:rPr>
             <w:rStyle w:val="Hyperlink"/>
@@ -3857,7 +2949,7 @@
         </w:rPr>
         <w:t>, JavaScript is one of the core technologies of the </w:t>
       </w:r>
-      <w:hyperlink r:id="rId39" w:tooltip="World Wide Web" w:history="1">
+      <w:hyperlink r:id="rId35" w:tooltip="World Wide Web" w:history="1">
         <w:r>
           <w:rPr>
             <w:rStyle w:val="Hyperlink"/>
@@ -3879,7 +2971,7 @@
         </w:rPr>
         <w:t>.</w:t>
       </w:r>
-      <w:hyperlink r:id="rId40" w:anchor="cite_note-8" w:history="1">
+      <w:hyperlink r:id="rId36" w:anchor="cite_note-8" w:history="1">
         <w:r>
           <w:rPr>
             <w:rStyle w:val="Hyperlink"/>
@@ -3902,7 +2994,7 @@
         </w:rPr>
         <w:t> JavaScript enables interactive </w:t>
       </w:r>
-      <w:hyperlink r:id="rId41" w:tooltip="Web page" w:history="1">
+      <w:hyperlink r:id="rId37" w:tooltip="Web page" w:history="1">
         <w:r>
           <w:rPr>
             <w:rStyle w:val="Hyperlink"/>
@@ -3924,7 +3016,7 @@
         </w:rPr>
         <w:t> and is an essential part of </w:t>
       </w:r>
-      <w:hyperlink r:id="rId42" w:tooltip="Web application" w:history="1">
+      <w:hyperlink r:id="rId38" w:tooltip="Web application" w:history="1">
         <w:r>
           <w:rPr>
             <w:rStyle w:val="Hyperlink"/>
@@ -3946,7 +3038,7 @@
         </w:rPr>
         <w:t>. The vast majority of </w:t>
       </w:r>
-      <w:hyperlink r:id="rId43" w:tooltip="Website" w:history="1">
+      <w:hyperlink r:id="rId39" w:tooltip="Website" w:history="1">
         <w:r>
           <w:rPr>
             <w:rStyle w:val="Hyperlink"/>
@@ -3968,7 +3060,7 @@
         </w:rPr>
         <w:t> use it for </w:t>
       </w:r>
-      <w:hyperlink r:id="rId44" w:tooltip="Client-side" w:history="1">
+      <w:hyperlink r:id="rId40" w:tooltip="Client-side" w:history="1">
         <w:r>
           <w:rPr>
             <w:rStyle w:val="Hyperlink"/>
@@ -3988,20 +3080,9 @@
           <w:sz w:val="21"/>
           <w:szCs w:val="21"/>
         </w:rPr>
-        <w:t> page behavior</w:t>
-      </w:r>
-      <w:proofErr w:type="gramStart"/>
-      <w:r>
-        <w:rPr>
-          <w:rFonts w:ascii="Arial" w:hAnsi="Arial" w:cs="Arial"/>
-          <w:color w:val="202122"/>
-          <w:sz w:val="21"/>
-          <w:szCs w:val="21"/>
-        </w:rPr>
-        <w:t>,</w:t>
-      </w:r>
-      <w:proofErr w:type="gramEnd"/>
-      <w:hyperlink r:id="rId45" w:anchor="cite_note-deployedstats-9" w:history="1">
+        <w:t> page behavior,</w:t>
+      </w:r>
+      <w:hyperlink r:id="rId41" w:anchor="cite_note-deployedstats-9" w:history="1">
         <w:r>
           <w:rPr>
             <w:rStyle w:val="Hyperlink"/>
@@ -4024,7 +3105,7 @@
         </w:rPr>
         <w:t> and all major </w:t>
       </w:r>
-      <w:hyperlink r:id="rId46" w:tooltip="Web browser" w:history="1">
+      <w:hyperlink r:id="rId42" w:tooltip="Web browser" w:history="1">
         <w:r>
           <w:rPr>
             <w:rStyle w:val="Hyperlink"/>
@@ -4082,10 +3163,7 @@
         </w:tabs>
       </w:pPr>
       <w:r>
-        <w:t>Frameworks</w:t>
-      </w:r>
-      <w:r>
-        <w:t xml:space="preserve"> Used (till date)</w:t>
+        <w:t>Frameworks Used (till date)</w:t>
       </w:r>
     </w:p>
     <w:p>
@@ -4108,10 +3186,7 @@
         </w:tabs>
       </w:pPr>
       <w:r>
-        <w:t>Database</w:t>
-      </w:r>
-      <w:r>
-        <w:t xml:space="preserve"> Used (till date)</w:t>
+        <w:t>Database Used (till date)</w:t>
       </w:r>
     </w:p>
     <w:p>
@@ -4123,10 +3198,7 @@
         </w:numPr>
       </w:pPr>
       <w:r>
-        <w:t>Still date we haven</w:t>
-      </w:r>
-      <w:r>
-        <w:t>’t used any database</w:t>
+        <w:t>Still date we haven’t used any database</w:t>
       </w:r>
     </w:p>
     <w:p/>
@@ -4222,8 +3294,8 @@
     </w:p>
     <w:p/>
     <w:sectPr>
-      <w:headerReference w:type="default" r:id="rId47"/>
-      <w:footerReference w:type="default" r:id="rId48"/>
+      <w:headerReference w:type="default" r:id="rId43"/>
+      <w:footerReference w:type="default" r:id="rId44"/>
       <w:pgSz w:w="11906" w:h="16838"/>
       <w:pgMar w:top="1440" w:right="1440" w:bottom="1440" w:left="1440" w:header="708" w:footer="708" w:gutter="0"/>
       <w:cols w:space="708"/>

</xml_diff>